<commit_message>
More test on login
</commit_message>
<xml_diff>
--- a/src/WordExporter/Templates/TemplateA/Product Backlog Item.docx
+++ b/src/WordExporter/Templates/TemplateA/Product Backlog Item.docx
@@ -22,8 +22,9 @@
       </w:pPr>
       <w:r>
         <w:rPr>
+          <w:rFonts w:ascii="Bernard MT Condensed" w:hAnsi="Bernard MT Condensed"/>
           <w:b/>
-          <w:color w:val="2F5496" w:themeColor="accent1" w:themeShade="BF"/>
+          <w:color w:val="FF0000"/>
           <w:sz w:val="52"/>
           <w:szCs w:val="52"/>
         </w:rPr>
@@ -74,7 +75,17 @@
           <w:sz w:val="52"/>
           <w:szCs w:val="52"/>
         </w:rPr>
-        <w:t xml:space="preserve">Created By: </w:t>
+        <w:t>Create</w:t>
+      </w:r>
+      <w:bookmarkStart w:id="0" w:name="_GoBack"/>
+      <w:bookmarkEnd w:id="0"/>
+      <w:r>
+        <w:rPr>
+          <w:b/>
+          <w:sz w:val="52"/>
+          <w:szCs w:val="52"/>
+        </w:rPr>
+        <w:t xml:space="preserve">d By: </w:t>
       </w:r>
       <w:r>
         <w:rPr>
@@ -113,10 +124,7 @@
         <w:t>{{description}}</w:t>
       </w:r>
     </w:p>
-    <w:p>
-      <w:bookmarkStart w:id="0" w:name="_GoBack"/>
-      <w:bookmarkEnd w:id="0"/>
-    </w:p>
+    <w:p/>
     <w:sectPr>
       <w:pgSz w:w="11906" w:h="16838"/>
       <w:pgMar w:top="1417" w:right="1134" w:bottom="1134" w:left="1134" w:header="708" w:footer="708" w:gutter="0"/>

</xml_diff>

<commit_message>
Changed build plus fix image download
</commit_message>
<xml_diff>
--- a/src/WordExporter/Templates/TemplateA/Product Backlog Item.docx
+++ b/src/WordExporter/Templates/TemplateA/Product Backlog Item.docx
@@ -75,17 +75,7 @@
           <w:sz w:val="52"/>
           <w:szCs w:val="52"/>
         </w:rPr>
-        <w:t>Create</w:t>
-      </w:r>
-      <w:bookmarkStart w:id="0" w:name="_GoBack"/>
-      <w:bookmarkEnd w:id="0"/>
-      <w:r>
-        <w:rPr>
-          <w:b/>
-          <w:sz w:val="52"/>
-          <w:szCs w:val="52"/>
-        </w:rPr>
-        <w:t xml:space="preserve">d By: </w:t>
+        <w:t xml:space="preserve">Created By: </w:t>
       </w:r>
       <w:r>
         <w:rPr>
@@ -123,6 +113,29 @@
       <w:r>
         <w:t>{{description}}</w:t>
       </w:r>
+    </w:p>
+    <w:p>
+      <w:pPr>
+        <w:pStyle w:val="Heading2"/>
+      </w:pPr>
+      <w:r>
+        <w:t>Comments</w:t>
+      </w:r>
+    </w:p>
+    <w:p>
+      <w:r>
+        <w:t>{{</w:t>
+      </w:r>
+      <w:r>
+        <w:t>comments</w:t>
+      </w:r>
+      <w:r>
+        <w:t>}}</w:t>
+      </w:r>
+    </w:p>
+    <w:p>
+      <w:bookmarkStart w:id="0" w:name="_GoBack"/>
+      <w:bookmarkEnd w:id="0"/>
     </w:p>
     <w:p/>
     <w:sectPr>
@@ -152,7 +165,7 @@
       </w:pPr>
     </w:pPrDefault>
   </w:docDefaults>
-  <w:latentStyles w:defLockedState="0" w:defUIPriority="99" w:defSemiHidden="0" w:defUnhideWhenUsed="0" w:defQFormat="0" w:count="375">
+  <w:latentStyles w:defLockedState="0" w:defUIPriority="99" w:defSemiHidden="0" w:defUnhideWhenUsed="0" w:defQFormat="0" w:count="376">
     <w:lsdException w:name="Normal" w:uiPriority="0" w:qFormat="1"/>
     <w:lsdException w:name="heading 1" w:uiPriority="9" w:qFormat="1"/>
     <w:lsdException w:name="heading 2" w:semiHidden="1" w:uiPriority="9" w:unhideWhenUsed="1" w:qFormat="1"/>
@@ -258,7 +271,6 @@
     <w:lsdException w:name="HTML Sample" w:semiHidden="1" w:unhideWhenUsed="1"/>
     <w:lsdException w:name="HTML Typewriter" w:semiHidden="1" w:unhideWhenUsed="1"/>
     <w:lsdException w:name="HTML Variable" w:semiHidden="1" w:unhideWhenUsed="1"/>
-    <w:lsdException w:name="Normal Table" w:semiHidden="1" w:unhideWhenUsed="1"/>
     <w:lsdException w:name="annotation subject" w:semiHidden="1" w:unhideWhenUsed="1"/>
     <w:lsdException w:name="No List" w:semiHidden="1" w:unhideWhenUsed="1"/>
     <w:lsdException w:name="Outline List 1" w:semiHidden="1" w:unhideWhenUsed="1"/>
@@ -305,10 +317,8 @@
     <w:lsdException w:name="Table Subtle 2" w:semiHidden="1" w:unhideWhenUsed="1"/>
     <w:lsdException w:name="Table Web 1" w:semiHidden="1" w:unhideWhenUsed="1"/>
     <w:lsdException w:name="Table Web 2" w:semiHidden="1" w:unhideWhenUsed="1"/>
-    <w:lsdException w:name="Table Web 3" w:semiHidden="1" w:unhideWhenUsed="1"/>
     <w:lsdException w:name="Balloon Text" w:semiHidden="1" w:unhideWhenUsed="1"/>
     <w:lsdException w:name="Table Grid" w:uiPriority="39"/>
-    <w:lsdException w:name="Table Theme" w:semiHidden="1" w:unhideWhenUsed="1"/>
     <w:lsdException w:name="Placeholder Text" w:semiHidden="1"/>
     <w:lsdException w:name="No Spacing" w:uiPriority="1" w:qFormat="1"/>
     <w:lsdException w:name="Light Shading" w:uiPriority="60"/>
@@ -528,6 +538,7 @@
     <w:lsdException w:name="Smart Hyperlink" w:semiHidden="1" w:unhideWhenUsed="1"/>
     <w:lsdException w:name="Hashtag" w:semiHidden="1" w:unhideWhenUsed="1"/>
     <w:lsdException w:name="Unresolved Mention" w:semiHidden="1" w:unhideWhenUsed="1"/>
+    <w:lsdException w:name="Smart Link" w:semiHidden="1" w:unhideWhenUsed="1"/>
   </w:latentStyles>
   <w:style w:type="paragraph" w:default="1" w:styleId="Normal">
     <w:name w:val="Normal"/>

</xml_diff>